<commit_message>
Feat: add some visual changes
</commit_message>
<xml_diff>
--- a/DmitrovskiyCV.docx
+++ b/DmitrovskiyCV.docx
@@ -45,16 +45,7 @@
           <w:szCs w:val="28"/>
           <w:lang w:val="de-DE"/>
         </w:rPr>
-        <w:t>+3809</w:t>
-      </w:r>
-      <w:r>
-        <w:rPr>
-          <w:rFonts w:ascii="Times New Roman" w:hAnsi="Times New Roman"/>
-          <w:sz w:val="28"/>
-          <w:szCs w:val="28"/>
-          <w:lang w:val="de-DE"/>
-        </w:rPr>
-        <w:t>97590873</w:t>
+        <w:t>+380997590873</w:t>
       </w:r>
     </w:p>
     <w:p>
@@ -262,34 +253,7 @@
           <w:sz w:val="28"/>
           <w:szCs w:val="28"/>
         </w:rPr>
-        <w:t>Young and purposeful full-stack software engineer</w:t>
-      </w:r>
-      <w:r>
-        <w:rPr>
-          <w:rFonts w:ascii="Times New Roman" w:hAnsi="Times New Roman"/>
-          <w:spacing w:val="-2"/>
-          <w:sz w:val="28"/>
-          <w:szCs w:val="28"/>
-        </w:rPr>
-        <w:t xml:space="preserve"> seeks for a </w:t>
-      </w:r>
-      <w:r>
-        <w:rPr>
-          <w:rFonts w:ascii="Times New Roman" w:hAnsi="Times New Roman"/>
-          <w:spacing w:val="-2"/>
-          <w:sz w:val="28"/>
-          <w:szCs w:val="28"/>
-        </w:rPr>
-        <w:t xml:space="preserve">senior developer </w:t>
-      </w:r>
-      <w:r>
-        <w:rPr>
-          <w:rFonts w:ascii="Times New Roman" w:hAnsi="Times New Roman"/>
-          <w:spacing w:val="-2"/>
-          <w:sz w:val="28"/>
-          <w:szCs w:val="28"/>
-        </w:rPr>
-        <w:t>position.</w:t>
+        <w:t>Young and purposeful full-stack software engineer seeks for a senior developer position.</w:t>
       </w:r>
     </w:p>
     <w:p>
@@ -341,17 +305,7 @@
           <w:sz w:val="28"/>
           <w:szCs w:val="28"/>
         </w:rPr>
-        <w:t>*</w:t>
-      </w:r>
-      <w:r>
-        <w:rPr>
-          <w:rFonts w:ascii="Times New Roman" w:hAnsi="Times New Roman"/>
-          <w:b/>
-          <w:spacing w:val="-2"/>
-          <w:sz w:val="28"/>
-          <w:szCs w:val="28"/>
-        </w:rPr>
-        <w:t xml:space="preserve">OS: </w:t>
+        <w:t xml:space="preserve">*OS: </w:t>
       </w:r>
       <w:r>
         <w:rPr>
@@ -663,18 +617,7 @@
           <w:sz w:val="28"/>
           <w:szCs w:val="28"/>
         </w:rPr>
-        <w:t>E</w:t>
-      </w:r>
-      <w:r>
-        <w:rPr>
-          <w:rFonts w:ascii="Times New Roman" w:hAnsi="Times New Roman"/>
-          <w:b w:val="false"/>
-          <w:bCs w:val="false"/>
-          <w:spacing w:val="-2"/>
-          <w:sz w:val="28"/>
-          <w:szCs w:val="28"/>
-        </w:rPr>
-        <w:t>nterprise project development, DevOps, using PHP 5/7, Node, Mongo, Redis, RabbitMQ, Silex, Strongloop, microservice architecture, docker, CI services.</w:t>
+        <w:t>Enterprise project development, DevOps, using PHP 5/7, Node, Mongo, Redis, RabbitMQ, Silex, Strongloop, microservice architecture, docker, CI services.</w:t>
       </w:r>
     </w:p>
     <w:p>
@@ -863,7 +806,7 @@
           <w:sz w:val="28"/>
           <w:szCs w:val="28"/>
         </w:rPr>
-        <w:t>Aug. 2014 – Dec. 2014</w:t>
+        <w:t>*Aug. 2014 – Dec. 2014</w:t>
       </w:r>
     </w:p>
     <w:p>
@@ -980,7 +923,7 @@
           <w:szCs w:val="28"/>
           <w:u w:val="none"/>
         </w:rPr>
-        <w:t>June 2014 - Sept. 2014</w:t>
+        <w:t>*June 2014 - Sept. 2014</w:t>
       </w:r>
     </w:p>
     <w:p>
@@ -1708,7 +1651,7 @@
     </w:pPr>
     <w:rPr>
       <w:rFonts w:ascii="Calibri" w:hAnsi="Calibri" w:eastAsia="Calibri" w:cs="Times New Roman"/>
-      <w:color w:val="auto"/>
+      <w:color w:val="00000A"/>
       <w:sz w:val="22"/>
       <w:szCs w:val="22"/>
       <w:lang w:val="en-US" w:eastAsia="en-US" w:bidi="ar-SA"/>

</xml_diff>